<commit_message>
Edit photo in werbeseite
</commit_message>
<xml_diff>
--- a/Praktikum/M2/Dossier M2.docx
+++ b/Praktikum/M2/Dossier M2.docx
@@ -39,8 +39,29 @@
             <w:pPr>
               <w:jc w:val="center"/>
             </w:pPr>
-            <w:r>
-              <w:t>Geschätzter Zeitlicher Aufwand (min)</w:t>
+            <w:proofErr w:type="spellStart"/>
+            <w:r>
+              <w:t>Geschätzter</w:t>
+            </w:r>
+            <w:proofErr w:type="spellEnd"/>
+            <w:r>
+              <w:t xml:space="preserve"> </w:t>
+            </w:r>
+            <w:proofErr w:type="spellStart"/>
+            <w:r>
+              <w:t>Zeitlicher</w:t>
+            </w:r>
+            <w:proofErr w:type="spellEnd"/>
+            <w:r>
+              <w:t xml:space="preserve"> </w:t>
+            </w:r>
+            <w:proofErr w:type="spellStart"/>
+            <w:r>
+              <w:t>Aufwand</w:t>
+            </w:r>
+            <w:proofErr w:type="spellEnd"/>
+            <w:r>
+              <w:t xml:space="preserve"> (min)</w:t>
             </w:r>
           </w:p>
         </w:tc>
@@ -52,8 +73,29 @@
             <w:pPr>
               <w:jc w:val="center"/>
             </w:pPr>
-            <w:r>
-              <w:t>Tatsächlicher Zeitlicher Aufwand (min)</w:t>
+            <w:proofErr w:type="spellStart"/>
+            <w:r>
+              <w:t>Tatsächlicher</w:t>
+            </w:r>
+            <w:proofErr w:type="spellEnd"/>
+            <w:r>
+              <w:t xml:space="preserve"> </w:t>
+            </w:r>
+            <w:proofErr w:type="spellStart"/>
+            <w:r>
+              <w:t>Zeitlicher</w:t>
+            </w:r>
+            <w:proofErr w:type="spellEnd"/>
+            <w:r>
+              <w:t xml:space="preserve"> </w:t>
+            </w:r>
+            <w:proofErr w:type="spellStart"/>
+            <w:r>
+              <w:t>Aufwand</w:t>
+            </w:r>
+            <w:proofErr w:type="spellEnd"/>
+            <w:r>
+              <w:t xml:space="preserve"> (min)</w:t>
             </w:r>
           </w:p>
         </w:tc>
@@ -586,72 +628,265 @@
     </w:p>
     <w:p>
       <w:pPr>
-        <w:rPr>
-          <w:lang w:val="de-DE"/>
-        </w:rPr>
-      </w:pPr>
-      <w:r>
-        <w:rPr>
-          <w:lang w:val="de-DE"/>
-        </w:rPr>
-        <w:t>Kein schließende Klammer beim Array $allergens.</w:t>
+        <w:pStyle w:val="ListParagraph"/>
+        <w:numPr>
+          <w:ilvl w:val="0"/>
+          <w:numId w:val="2"/>
+        </w:numPr>
+        <w:rPr>
+          <w:lang w:val="de-DE"/>
+        </w:rPr>
+      </w:pPr>
+      <w:proofErr w:type="gramStart"/>
+      <w:r>
+        <w:rPr>
+          <w:lang w:val="de-DE"/>
+        </w:rPr>
+        <w:t>Kein schließende Klammer</w:t>
+      </w:r>
+      <w:proofErr w:type="gramEnd"/>
+      <w:r>
+        <w:rPr>
+          <w:lang w:val="de-DE"/>
+        </w:rPr>
+        <w:t xml:space="preserve"> beim Array $</w:t>
+      </w:r>
+      <w:proofErr w:type="spellStart"/>
+      <w:r>
+        <w:rPr>
+          <w:lang w:val="de-DE"/>
+        </w:rPr>
+        <w:t>allergens</w:t>
+      </w:r>
+      <w:proofErr w:type="spellEnd"/>
+      <w:r>
+        <w:rPr>
+          <w:lang w:val="de-DE"/>
+        </w:rPr>
+        <w:t>.</w:t>
       </w:r>
     </w:p>
     <w:p>
       <w:pPr>
-        <w:rPr>
-          <w:lang w:val="de-DE"/>
-        </w:rPr>
-      </w:pPr>
-      <w:r>
-        <w:rPr>
-          <w:lang w:val="de-DE"/>
-        </w:rPr>
-        <w:t>Foreach Fehler beim Buchstabieren ( vorher :</w:t>
-      </w:r>
-      <w:r>
-        <w:rPr>
-          <w:lang w:val="de-DE"/>
-        </w:rPr>
-        <w:t xml:space="preserve"> foreah )</w:t>
+        <w:pStyle w:val="ListParagraph"/>
+        <w:numPr>
+          <w:ilvl w:val="0"/>
+          <w:numId w:val="2"/>
+        </w:numPr>
+        <w:rPr>
+          <w:lang w:val="de-DE"/>
+        </w:rPr>
+      </w:pPr>
+      <w:proofErr w:type="spellStart"/>
+      <w:r>
+        <w:rPr>
+          <w:lang w:val="de-DE"/>
+        </w:rPr>
+        <w:t>Foreach</w:t>
+      </w:r>
+      <w:proofErr w:type="spellEnd"/>
+      <w:r>
+        <w:rPr>
+          <w:lang w:val="de-DE"/>
+        </w:rPr>
+        <w:t xml:space="preserve"> Fehler beim Buchstabieren </w:t>
+      </w:r>
+      <w:proofErr w:type="gramStart"/>
+      <w:r>
+        <w:rPr>
+          <w:lang w:val="de-DE"/>
+        </w:rPr>
+        <w:t>( vorher</w:t>
+      </w:r>
+      <w:proofErr w:type="gramEnd"/>
+      <w:r>
+        <w:rPr>
+          <w:lang w:val="de-DE"/>
+        </w:rPr>
+        <w:t xml:space="preserve"> : </w:t>
+      </w:r>
+      <w:proofErr w:type="spellStart"/>
+      <w:r>
+        <w:rPr>
+          <w:lang w:val="de-DE"/>
+        </w:rPr>
+        <w:t>foreah</w:t>
+      </w:r>
+      <w:proofErr w:type="spellEnd"/>
+      <w:r>
+        <w:rPr>
+          <w:lang w:val="de-DE"/>
+        </w:rPr>
+        <w:t xml:space="preserve"> )</w:t>
       </w:r>
     </w:p>
     <w:p>
       <w:pPr>
-        <w:rPr>
-          <w:lang w:val="de-DE"/>
-        </w:rPr>
-      </w:pPr>
-      <w:r>
-        <w:rPr>
-          <w:lang w:val="de-DE"/>
-        </w:rPr>
-        <w:t xml:space="preserve">Explizit Rückgabetyp bei der Funktion calcMeanStarts </w:t>
-      </w:r>
-      <w:r>
-        <w:rPr>
-          <w:lang w:val="de-DE"/>
-        </w:rPr>
-        <w:t>=</w:t>
-      </w:r>
-      <w:r>
-        <w:rPr>
-          <w:lang w:val="de-DE"/>
-        </w:rPr>
-        <w:t>&gt; Zu php7 umwandeln</w:t>
+        <w:pStyle w:val="ListParagraph"/>
+        <w:numPr>
+          <w:ilvl w:val="0"/>
+          <w:numId w:val="2"/>
+        </w:numPr>
+        <w:rPr>
+          <w:lang w:val="de-DE"/>
+        </w:rPr>
+      </w:pPr>
+      <w:r>
+        <w:rPr>
+          <w:lang w:val="de-DE"/>
+        </w:rPr>
+        <w:t xml:space="preserve">Explizit Rückgabetyp bei der Funktion </w:t>
+      </w:r>
+      <w:proofErr w:type="spellStart"/>
+      <w:r>
+        <w:rPr>
+          <w:lang w:val="de-DE"/>
+        </w:rPr>
+        <w:t>calcMeanStarts</w:t>
+      </w:r>
+      <w:proofErr w:type="spellEnd"/>
+      <w:r>
+        <w:rPr>
+          <w:lang w:val="de-DE"/>
+        </w:rPr>
+        <w:t xml:space="preserve"> =&gt; Zu php7 umwandeln</w:t>
       </w:r>
     </w:p>
     <w:p>
       <w:pPr>
-        <w:rPr>
-          <w:lang w:val="de-DE"/>
-        </w:rPr>
-      </w:pPr>
-      <w:r>
-        <w:rPr>
-          <w:lang w:val="de-DE"/>
-        </w:rPr>
-        <w:t>Fehler beim Buchstabieren von else if ( vorher : el if )</w:t>
+        <w:pStyle w:val="ListParagraph"/>
+        <w:numPr>
+          <w:ilvl w:val="0"/>
+          <w:numId w:val="2"/>
+        </w:numPr>
+        <w:rPr>
+          <w:lang w:val="de-DE"/>
+        </w:rPr>
+      </w:pPr>
+      <w:r>
+        <w:rPr>
+          <w:lang w:val="de-DE"/>
+        </w:rPr>
+        <w:t xml:space="preserve">Fehler beim Buchstabieren von </w:t>
+      </w:r>
+      <w:proofErr w:type="spellStart"/>
+      <w:r>
+        <w:rPr>
+          <w:lang w:val="de-DE"/>
+        </w:rPr>
+        <w:t>else</w:t>
+      </w:r>
+      <w:proofErr w:type="spellEnd"/>
+      <w:r>
+        <w:rPr>
+          <w:lang w:val="de-DE"/>
+        </w:rPr>
+        <w:t xml:space="preserve"> </w:t>
+      </w:r>
+      <w:proofErr w:type="spellStart"/>
+      <w:r>
+        <w:rPr>
+          <w:lang w:val="de-DE"/>
+        </w:rPr>
+        <w:t>if</w:t>
+      </w:r>
+      <w:proofErr w:type="spellEnd"/>
+      <w:r>
+        <w:rPr>
+          <w:lang w:val="de-DE"/>
+        </w:rPr>
+        <w:t xml:space="preserve"> </w:t>
+      </w:r>
+      <w:proofErr w:type="gramStart"/>
+      <w:r>
+        <w:rPr>
+          <w:lang w:val="de-DE"/>
+        </w:rPr>
+        <w:t>( vorher</w:t>
+      </w:r>
+      <w:proofErr w:type="gramEnd"/>
+      <w:r>
+        <w:rPr>
+          <w:lang w:val="de-DE"/>
+        </w:rPr>
+        <w:t xml:space="preserve"> : </w:t>
+      </w:r>
+      <w:proofErr w:type="spellStart"/>
+      <w:r>
+        <w:rPr>
+          <w:lang w:val="de-DE"/>
+        </w:rPr>
+        <w:t>el</w:t>
+      </w:r>
+      <w:proofErr w:type="spellEnd"/>
+      <w:r>
+        <w:rPr>
+          <w:lang w:val="de-DE"/>
+        </w:rPr>
+        <w:t xml:space="preserve"> </w:t>
+      </w:r>
+      <w:proofErr w:type="spellStart"/>
+      <w:r>
+        <w:rPr>
+          <w:lang w:val="de-DE"/>
+        </w:rPr>
+        <w:t>if</w:t>
+      </w:r>
+      <w:proofErr w:type="spellEnd"/>
+      <w:r>
+        <w:rPr>
+          <w:lang w:val="de-DE"/>
+        </w:rPr>
+        <w:t xml:space="preserve"> )</w:t>
+      </w:r>
+    </w:p>
+    <w:p>
+      <w:pPr>
+        <w:rPr>
+          <w:lang w:val="de-DE"/>
+        </w:rPr>
+      </w:pPr>
+    </w:p>
+    <w:p>
+      <w:pPr>
+        <w:rPr>
+          <w:u w:val="single"/>
+          <w:lang w:val="de-DE"/>
+        </w:rPr>
+      </w:pPr>
+      <w:r>
+        <w:rPr>
+          <w:u w:val="single"/>
+          <w:lang w:val="de-DE"/>
+        </w:rPr>
+        <w:t>Aufgabe 3b</w:t>
+      </w:r>
+    </w:p>
+    <w:p>
+      <w:pPr>
+        <w:rPr>
+          <w:lang w:val="de-DE"/>
+        </w:rPr>
+      </w:pPr>
+      <w:r>
+        <w:rPr>
+          <w:lang w:val="de-DE"/>
+        </w:rPr>
+        <w:t xml:space="preserve">Suche Details </w:t>
+      </w:r>
+      <w:proofErr w:type="gramStart"/>
+      <w:r>
+        <w:rPr>
+          <w:lang w:val="de-DE"/>
+        </w:rPr>
+        <w:t>( Bewertungen</w:t>
+      </w:r>
+      <w:proofErr w:type="gramEnd"/>
+      <w:r>
+        <w:rPr>
+          <w:lang w:val="de-DE"/>
+        </w:rPr>
+        <w:t>, Beschreibung ) zu einem Gericht</w:t>
       </w:r>
     </w:p>
     <w:sectPr>
@@ -755,8 +990,97 @@
       </w:pPr>
     </w:lvl>
   </w:abstractNum>
+  <w:abstractNum w:abstractNumId="1" w15:restartNumberingAfterBreak="0">
+    <w:nsid w:val="46A904ED"/>
+    <w:multiLevelType w:val="hybridMultilevel"/>
+    <w:tmpl w:val="3AD8EC76"/>
+    <w:lvl w:ilvl="0" w:tplc="4409000F">
+      <w:start w:val="1"/>
+      <w:numFmt w:val="decimal"/>
+      <w:lvlText w:val="%1."/>
+      <w:lvlJc w:val="left"/>
+      <w:pPr>
+        <w:ind w:left="720" w:hanging="360"/>
+      </w:pPr>
+    </w:lvl>
+    <w:lvl w:ilvl="1" w:tplc="44090019" w:tentative="1">
+      <w:start w:val="1"/>
+      <w:numFmt w:val="lowerLetter"/>
+      <w:lvlText w:val="%2."/>
+      <w:lvlJc w:val="left"/>
+      <w:pPr>
+        <w:ind w:left="1440" w:hanging="360"/>
+      </w:pPr>
+    </w:lvl>
+    <w:lvl w:ilvl="2" w:tplc="4409001B" w:tentative="1">
+      <w:start w:val="1"/>
+      <w:numFmt w:val="lowerRoman"/>
+      <w:lvlText w:val="%3."/>
+      <w:lvlJc w:val="right"/>
+      <w:pPr>
+        <w:ind w:left="2160" w:hanging="180"/>
+      </w:pPr>
+    </w:lvl>
+    <w:lvl w:ilvl="3" w:tplc="4409000F" w:tentative="1">
+      <w:start w:val="1"/>
+      <w:numFmt w:val="decimal"/>
+      <w:lvlText w:val="%4."/>
+      <w:lvlJc w:val="left"/>
+      <w:pPr>
+        <w:ind w:left="2880" w:hanging="360"/>
+      </w:pPr>
+    </w:lvl>
+    <w:lvl w:ilvl="4" w:tplc="44090019" w:tentative="1">
+      <w:start w:val="1"/>
+      <w:numFmt w:val="lowerLetter"/>
+      <w:lvlText w:val="%5."/>
+      <w:lvlJc w:val="left"/>
+      <w:pPr>
+        <w:ind w:left="3600" w:hanging="360"/>
+      </w:pPr>
+    </w:lvl>
+    <w:lvl w:ilvl="5" w:tplc="4409001B" w:tentative="1">
+      <w:start w:val="1"/>
+      <w:numFmt w:val="lowerRoman"/>
+      <w:lvlText w:val="%6."/>
+      <w:lvlJc w:val="right"/>
+      <w:pPr>
+        <w:ind w:left="4320" w:hanging="180"/>
+      </w:pPr>
+    </w:lvl>
+    <w:lvl w:ilvl="6" w:tplc="4409000F" w:tentative="1">
+      <w:start w:val="1"/>
+      <w:numFmt w:val="decimal"/>
+      <w:lvlText w:val="%7."/>
+      <w:lvlJc w:val="left"/>
+      <w:pPr>
+        <w:ind w:left="5040" w:hanging="360"/>
+      </w:pPr>
+    </w:lvl>
+    <w:lvl w:ilvl="7" w:tplc="44090019" w:tentative="1">
+      <w:start w:val="1"/>
+      <w:numFmt w:val="lowerLetter"/>
+      <w:lvlText w:val="%8."/>
+      <w:lvlJc w:val="left"/>
+      <w:pPr>
+        <w:ind w:left="5760" w:hanging="360"/>
+      </w:pPr>
+    </w:lvl>
+    <w:lvl w:ilvl="8" w:tplc="4409001B" w:tentative="1">
+      <w:start w:val="1"/>
+      <w:numFmt w:val="lowerRoman"/>
+      <w:lvlText w:val="%9."/>
+      <w:lvlJc w:val="right"/>
+      <w:pPr>
+        <w:ind w:left="6480" w:hanging="180"/>
+      </w:pPr>
+    </w:lvl>
+  </w:abstractNum>
   <w:num w:numId="1">
     <w:abstractNumId w:val="0"/>
+  </w:num>
+  <w:num w:numId="2">
+    <w:abstractNumId w:val="1"/>
   </w:num>
 </w:numbering>
 </file>

</xml_diff>